<commit_message>
Update - January 10, 2019
</commit_message>
<xml_diff>
--- a/Climate Change.docx
+++ b/Climate Change.docx
@@ -395,6 +395,23 @@
             <w:rStyle w:val="Hyperlink"/>
           </w:rPr>
           <w:t>http://www.oecd.org/education/ceri/The%20Nature%20of%20Policy%20Change%20and%20Implementation.pdf</w:t>
+        </w:r>
+      </w:hyperlink>
+    </w:p>
+    <w:p>
+      <w:pPr>
+        <w:pStyle w:val="ListParagraph"/>
+        <w:numPr>
+          <w:ilvl w:val="0"/>
+          <w:numId w:val="1"/>
+        </w:numPr>
+      </w:pPr>
+      <w:hyperlink r:id="rId14" w:history="1">
+        <w:r>
+          <w:rPr>
+            <w:rStyle w:val="Hyperlink"/>
+          </w:rPr>
+          <w:t>https://www.goodreads.com/work/quotes/41247321-this-changes-everything-capitalism-vs-the-climate</w:t>
         </w:r>
       </w:hyperlink>
     </w:p>

</xml_diff>